<commit_message>
Separate scripts for daily and weekly (in progress).
</commit_message>
<xml_diff>
--- a/config.docx
+++ b/config.docx
@@ -80,7 +80,14 @@
           <w:rFonts w:ascii="Consolas" w:hAnsi="Consolas"/>
           <w:sz w:val="20"/>
         </w:rPr>
-        <w:t>Users\pmg23_b.kondev\Desktop\kavaldan</w:t>
+        <w:t>Users</w:t>
+      </w:r>
+      <w:r>
+        <w:rPr>
+          <w:rFonts w:ascii="Consolas" w:hAnsi="Consolas"/>
+          <w:sz w:val="20"/>
+        </w:rPr>
+        <w:t>\pmg23_b.kondev\Desktop\Results</w:t>
       </w:r>
       <w:r>
         <w:rPr>
@@ -125,7 +132,293 @@
           <w:rFonts w:ascii="Consolas" w:hAnsi="Consolas"/>
           <w:sz w:val="20"/>
         </w:rPr>
-        <w:t>"id", "ID of the transaction", "transaction_number", "Id", "TRNX No. ",</w:t>
+        <w:t>"id", "ID of the transaction", "transaction_number", "Id", "TRNX No. ", "Id на тр</w:t>
+      </w:r>
+      <w:r>
+        <w:rPr>
+          <w:rFonts w:ascii="Consolas" w:hAnsi="Consolas"/>
+          <w:sz w:val="20"/>
+        </w:rPr>
+        <w:t>анзакция", "Trnx No. ", "TR_ID"</w:t>
+      </w:r>
+    </w:p>
+    <w:p>
+      <w:pPr>
+        <w:spacing w:line="240" w:lineRule="auto"/>
+        <w:rPr>
+          <w:lang w:val="bg-BG"/>
+        </w:rPr>
+      </w:pPr>
+      <w:r>
+        <w:rPr>
+          <w:rFonts w:ascii="Consolas" w:hAnsi="Consolas"/>
+          <w:sz w:val="20"/>
+        </w:rPr>
+        <w:t>banks = {</w:t>
+      </w:r>
+      <w:r>
+        <w:t>"all":</w:t>
+      </w:r>
+      <w:r>
+        <w:rPr>
+          <w:lang w:val="bg-BG"/>
+        </w:rPr>
+        <w:t xml:space="preserve"> </w:t>
+      </w:r>
+      <w:r>
+        <w:t>"Алианц Банк България"</w:t>
+      </w:r>
+      <w:r>
+        <w:rPr>
+          <w:lang w:val="bg-BG"/>
+        </w:rPr>
+        <w:t xml:space="preserve">, </w:t>
+      </w:r>
+      <w:r>
+        <w:t>"dsk":</w:t>
+      </w:r>
+      <w:r>
+        <w:rPr>
+          <w:lang w:val="bg-BG"/>
+        </w:rPr>
+        <w:t xml:space="preserve"> </w:t>
+      </w:r>
+      <w:r>
+        <w:t>"Банка ДСК"</w:t>
+      </w:r>
+      <w:r>
+        <w:rPr>
+          <w:lang w:val="bg-BG"/>
+        </w:rPr>
+        <w:t xml:space="preserve">, </w:t>
+      </w:r>
+      <w:r>
+        <w:t>"bac":</w:t>
+      </w:r>
+      <w:r>
+        <w:rPr>
+          <w:lang w:val="bg-BG"/>
+        </w:rPr>
+        <w:t xml:space="preserve"> </w:t>
+      </w:r>
+      <w:r>
+        <w:t>"Българо-Американска Кредитна Банка"</w:t>
+      </w:r>
+      <w:r>
+        <w:rPr>
+          <w:lang w:val="bg-BG"/>
+        </w:rPr>
+        <w:t xml:space="preserve">, </w:t>
+      </w:r>
+      <w:r>
+        <w:t>"bia":</w:t>
+      </w:r>
+      <w:r>
+        <w:rPr>
+          <w:lang w:val="bg-BG"/>
+        </w:rPr>
+        <w:t xml:space="preserve"> </w:t>
+      </w:r>
+      <w:r>
+        <w:t>"Бяла Карта"</w:t>
+      </w:r>
+      <w:r>
+        <w:rPr>
+          <w:lang w:val="bg-BG"/>
+        </w:rPr>
+        <w:t xml:space="preserve">, </w:t>
+      </w:r>
+      <w:r>
+        <w:t>"pir":</w:t>
+      </w:r>
+      <w:r>
+        <w:rPr>
+          <w:lang w:val="bg-BG"/>
+        </w:rPr>
+        <w:t xml:space="preserve"> </w:t>
+      </w:r>
+      <w:r>
+        <w:t>"Пиреос Банк"</w:t>
+      </w:r>
+      <w:r>
+        <w:rPr>
+          <w:lang w:val="bg-BG"/>
+        </w:rPr>
+        <w:t xml:space="preserve">, </w:t>
+      </w:r>
+      <w:r>
+        <w:t>"inv":</w:t>
+      </w:r>
+      <w:r>
+        <w:rPr>
+          <w:lang w:val="bg-BG"/>
+        </w:rPr>
+        <w:t xml:space="preserve"> </w:t>
+      </w:r>
+      <w:r>
+        <w:t>"Инвестбанк АД"</w:t>
+      </w:r>
+      <w:r>
+        <w:rPr>
+          <w:lang w:val="bg-BG"/>
+        </w:rPr>
+        <w:t xml:space="preserve">, </w:t>
+      </w:r>
+      <w:r>
+        <w:t>"ubb":</w:t>
+      </w:r>
+      <w:r>
+        <w:rPr>
+          <w:lang w:val="bg-BG"/>
+        </w:rPr>
+        <w:t xml:space="preserve"> </w:t>
+      </w:r>
+      <w:r>
+        <w:t>"Обединена Българска Банка"</w:t>
+      </w:r>
+      <w:r>
+        <w:rPr>
+          <w:lang w:val="bg-BG"/>
+        </w:rPr>
+        <w:t xml:space="preserve">, </w:t>
+      </w:r>
+      <w:r>
+        <w:t>"exp":</w:t>
+      </w:r>
+      <w:r>
+        <w:rPr>
+          <w:lang w:val="bg-BG"/>
+        </w:rPr>
+        <w:t xml:space="preserve"> </w:t>
+      </w:r>
+      <w:r>
+        <w:t>"Експресбанк АД"</w:t>
+      </w:r>
+      <w:r>
+        <w:rPr>
+          <w:lang w:val="bg-BG"/>
+        </w:rPr>
+        <w:t xml:space="preserve">, </w:t>
+      </w:r>
+      <w:r>
+        <w:t>"pro":</w:t>
+      </w:r>
+      <w:r>
+        <w:rPr>
+          <w:lang w:val="bg-BG"/>
+        </w:rPr>
+        <w:t xml:space="preserve"> </w:t>
+      </w:r>
+      <w:r>
+        <w:t>"ПроКредит Банк"</w:t>
+      </w:r>
+      <w:r>
+        <w:rPr>
+          <w:lang w:val="bg-BG"/>
+        </w:rPr>
+        <w:t xml:space="preserve">, </w:t>
+      </w:r>
+      <w:r>
+        <w:t>"fib":</w:t>
+      </w:r>
+      <w:r>
+        <w:rPr>
+          <w:lang w:val="bg-BG"/>
+        </w:rPr>
+        <w:t xml:space="preserve"> </w:t>
+      </w:r>
+      <w:r>
+        <w:t>"Първа инвестиционна банка"</w:t>
+      </w:r>
+      <w:r>
+        <w:rPr>
+          <w:lang w:val="bg-BG"/>
+        </w:rPr>
+        <w:t xml:space="preserve">, </w:t>
+      </w:r>
+      <w:r>
+        <w:t>"rai":</w:t>
+      </w:r>
+      <w:r>
+        <w:rPr>
+          <w:lang w:val="bg-BG"/>
+        </w:rPr>
+        <w:t xml:space="preserve"> </w:t>
+      </w:r>
+      <w:r>
+        <w:t>"Райфайзенбанк България"</w:t>
+      </w:r>
+      <w:r>
+        <w:rPr>
+          <w:lang w:val="bg-BG"/>
+        </w:rPr>
+        <w:t xml:space="preserve">, </w:t>
+      </w:r>
+      <w:r>
+        <w:t>"tex":</w:t>
+      </w:r>
+      <w:r>
+        <w:rPr>
+          <w:lang w:val="bg-BG"/>
+        </w:rPr>
+        <w:t xml:space="preserve"> </w:t>
+      </w:r>
+      <w:r>
+        <w:t>"Тексим Банк"</w:t>
+      </w:r>
+      <w:r>
+        <w:rPr>
+          <w:lang w:val="bg-BG"/>
+        </w:rPr>
+        <w:t xml:space="preserve">, </w:t>
+      </w:r>
+      <w:r>
+        <w:t>"ucb":</w:t>
+      </w:r>
+      <w:r>
+        <w:rPr>
+          <w:lang w:val="bg-BG"/>
+        </w:rPr>
+        <w:t xml:space="preserve"> </w:t>
+      </w:r>
+      <w:r>
+        <w:t>"УниКредит Булбанк"</w:t>
+      </w:r>
+      <w:r>
+        <w:rPr>
+          <w:lang w:val="bg-BG"/>
+        </w:rPr>
+        <w:t xml:space="preserve">, </w:t>
+      </w:r>
+      <w:r>
+        <w:t>"ccb":</w:t>
+      </w:r>
+      <w:r>
+        <w:rPr>
+          <w:lang w:val="bg-BG"/>
+        </w:rPr>
+        <w:t xml:space="preserve"> </w:t>
+      </w:r>
+      <w:r>
+        <w:t>"Централна Кооперативна Банка"</w:t>
+      </w:r>
+      <w:r>
+        <w:rPr>
+          <w:lang w:val="bg-BG"/>
+        </w:rPr>
+        <w:t xml:space="preserve">, </w:t>
+      </w:r>
+      <w:r>
+        <w:t>"pos":</w:t>
+      </w:r>
+      <w:r>
+        <w:rPr>
+          <w:lang w:val="bg-BG"/>
+        </w:rPr>
+        <w:t xml:space="preserve"> </w:t>
+      </w:r>
+      <w:r>
+        <w:t>"Юробанк България АД"</w:t>
       </w:r>
       <w:bookmarkStart w:id="0" w:name="_GoBack"/>
       <w:bookmarkEnd w:id="0"/>
@@ -134,14 +427,7 @@
           <w:rFonts w:ascii="Consolas" w:hAnsi="Consolas"/>
           <w:sz w:val="20"/>
         </w:rPr>
-        <w:t xml:space="preserve"> "Id на тр</w:t>
-      </w:r>
-      <w:r>
-        <w:rPr>
-          <w:rFonts w:ascii="Consolas" w:hAnsi="Consolas"/>
-          <w:sz w:val="20"/>
-        </w:rPr>
-        <w:t>анзакция", "Trnx No. ", "TR_ID"</w:t>
+        <w:t>}</w:t>
       </w:r>
     </w:p>
     <w:sectPr>

</xml_diff>

<commit_message>
Daily OK. Weekly - problems with folders and file creation.
</commit_message>
<xml_diff>
--- a/config.docx
+++ b/config.docx
@@ -15,14 +15,21 @@
           <w:rFonts w:ascii="Consolas" w:hAnsi="Consolas"/>
           <w:sz w:val="20"/>
         </w:rPr>
-        <w:t>source_</w:t>
-      </w:r>
-      <w:r>
-        <w:rPr>
-          <w:rFonts w:ascii="Consolas" w:hAnsi="Consolas"/>
-          <w:sz w:val="20"/>
-        </w:rPr>
-        <w:t>path =</w:t>
+        <w:t>daily_source_path</w:t>
+      </w:r>
+      <w:r>
+        <w:rPr>
+          <w:rFonts w:ascii="Consolas" w:hAnsi="Consolas"/>
+          <w:sz w:val="20"/>
+        </w:rPr>
+        <w:t xml:space="preserve"> </w:t>
+      </w:r>
+      <w:r>
+        <w:rPr>
+          <w:rFonts w:ascii="Consolas" w:hAnsi="Consolas"/>
+          <w:sz w:val="20"/>
+        </w:rPr>
+        <w:t>=</w:t>
       </w:r>
       <w:r>
         <w:rPr>
@@ -59,35 +66,35 @@
           <w:rFonts w:ascii="Consolas" w:hAnsi="Consolas"/>
           <w:sz w:val="20"/>
         </w:rPr>
-        <w:t>output_path =</w:t>
-      </w:r>
-      <w:r>
-        <w:rPr>
-          <w:rFonts w:ascii="Consolas" w:hAnsi="Consolas"/>
-          <w:sz w:val="20"/>
-        </w:rPr>
-        <w:t>"</w:t>
-      </w:r>
-      <w:r>
-        <w:rPr>
-          <w:rFonts w:ascii="Consolas" w:hAnsi="Consolas"/>
-          <w:sz w:val="20"/>
-        </w:rPr>
-        <w:t>C:\</w:t>
-      </w:r>
-      <w:r>
-        <w:rPr>
-          <w:rFonts w:ascii="Consolas" w:hAnsi="Consolas"/>
-          <w:sz w:val="20"/>
-        </w:rPr>
-        <w:t>Users</w:t>
-      </w:r>
-      <w:r>
-        <w:rPr>
-          <w:rFonts w:ascii="Consolas" w:hAnsi="Consolas"/>
-          <w:sz w:val="20"/>
-        </w:rPr>
-        <w:t>\pmg23_b.kondev\Desktop\Results</w:t>
+        <w:t>weekly</w:t>
+      </w:r>
+      <w:r>
+        <w:rPr>
+          <w:rFonts w:ascii="Consolas" w:hAnsi="Consolas"/>
+          <w:sz w:val="20"/>
+        </w:rPr>
+        <w:t>_source_path</w:t>
+      </w:r>
+      <w:r>
+        <w:rPr>
+          <w:rFonts w:ascii="Consolas" w:hAnsi="Consolas"/>
+          <w:sz w:val="20"/>
+        </w:rPr>
+        <w:t xml:space="preserve"> </w:t>
+      </w:r>
+      <w:r>
+        <w:rPr>
+          <w:rFonts w:ascii="Consolas" w:hAnsi="Consolas"/>
+          <w:sz w:val="20"/>
+        </w:rPr>
+        <w:t>="</w:t>
+      </w:r>
+      <w:r>
+        <w:rPr>
+          <w:rFonts w:ascii="Consolas" w:hAnsi="Consolas"/>
+          <w:sz w:val="20"/>
+        </w:rPr>
+        <w:t>Y:\_Current projects\Visa\Visa spring promotion 2019\Transactions\Weekly_DB</w:t>
       </w:r>
       <w:r>
         <w:rPr>
@@ -110,6 +117,57 @@
           <w:rFonts w:ascii="Consolas" w:hAnsi="Consolas"/>
           <w:sz w:val="20"/>
         </w:rPr>
+        <w:t>output_path =</w:t>
+      </w:r>
+      <w:r>
+        <w:rPr>
+          <w:rFonts w:ascii="Consolas" w:hAnsi="Consolas"/>
+          <w:sz w:val="20"/>
+        </w:rPr>
+        <w:t>"</w:t>
+      </w:r>
+      <w:r>
+        <w:rPr>
+          <w:rFonts w:ascii="Consolas" w:hAnsi="Consolas"/>
+          <w:sz w:val="20"/>
+        </w:rPr>
+        <w:t>C:\</w:t>
+      </w:r>
+      <w:r>
+        <w:rPr>
+          <w:rFonts w:ascii="Consolas" w:hAnsi="Consolas"/>
+          <w:sz w:val="20"/>
+        </w:rPr>
+        <w:t>Users</w:t>
+      </w:r>
+      <w:r>
+        <w:rPr>
+          <w:rFonts w:ascii="Consolas" w:hAnsi="Consolas"/>
+          <w:sz w:val="20"/>
+        </w:rPr>
+        <w:t>\pmg23_b.kondev\Desktop\Results</w:t>
+      </w:r>
+      <w:r>
+        <w:rPr>
+          <w:rFonts w:ascii="Consolas" w:hAnsi="Consolas"/>
+          <w:sz w:val="20"/>
+        </w:rPr>
+        <w:t>"</w:t>
+      </w:r>
+    </w:p>
+    <w:p>
+      <w:pPr>
+        <w:spacing w:after="240" w:line="240" w:lineRule="auto"/>
+        <w:rPr>
+          <w:rFonts w:ascii="Consolas" w:hAnsi="Consolas"/>
+          <w:sz w:val="20"/>
+        </w:rPr>
+      </w:pPr>
+      <w:r>
+        <w:rPr>
+          <w:rFonts w:ascii="Consolas" w:hAnsi="Consolas"/>
+          <w:sz w:val="20"/>
+        </w:rPr>
         <w:t>values_to_skip =</w:t>
       </w:r>
       <w:r>
@@ -117,30 +175,45 @@
           <w:rFonts w:ascii="Consolas" w:hAnsi="Consolas"/>
           <w:sz w:val="20"/>
         </w:rPr>
-        <w:t>"ID", "transaction_id", "TransactionID", "TRNX ID", "TRANSACTION ID", "Card Serno", "Transaction ID", "Source Reg Num",</w:t>
-      </w:r>
-      <w:r>
-        <w:rPr>
-          <w:rFonts w:ascii="Consolas" w:hAnsi="Consolas"/>
-          <w:sz w:val="20"/>
-          <w:lang w:val="bg-BG"/>
-        </w:rPr>
-        <w:t xml:space="preserve"> </w:t>
-      </w:r>
-      <w:r>
-        <w:rPr>
-          <w:rFonts w:ascii="Consolas" w:hAnsi="Consolas"/>
-          <w:sz w:val="20"/>
-        </w:rPr>
-        <w:t>"id", "ID of the transaction", "transaction_number", "Id", "TRNX No. ", "Id на тр</w:t>
-      </w:r>
-      <w:r>
-        <w:rPr>
-          <w:rFonts w:ascii="Consolas" w:hAnsi="Consolas"/>
-          <w:sz w:val="20"/>
-        </w:rPr>
-        <w:t>анзакция", "Trnx No. ", "TR_ID"</w:t>
-      </w:r>
+        <w:t>"ID","transaction_id","TransactionID","TRNX ID","TRANSACTION ID","Card Serno","Transaction ID",</w:t>
+      </w:r>
+      <w:r>
+        <w:rPr>
+          <w:rFonts w:ascii="Consolas" w:hAnsi="Consolas"/>
+          <w:sz w:val="20"/>
+        </w:rPr>
+        <w:t>"Source Reg Num",</w:t>
+      </w:r>
+      <w:r>
+        <w:rPr>
+          <w:rFonts w:ascii="Consolas" w:hAnsi="Consolas"/>
+          <w:sz w:val="20"/>
+        </w:rPr>
+        <w:t>"id","ID of the transaction","transaction_number","Id","TRNX No. ",</w:t>
+      </w:r>
+      <w:r>
+        <w:rPr>
+          <w:rFonts w:ascii="Consolas" w:hAnsi="Consolas"/>
+          <w:sz w:val="20"/>
+        </w:rPr>
+        <w:t>"Id на тр</w:t>
+      </w:r>
+      <w:r>
+        <w:rPr>
+          <w:rFonts w:ascii="Consolas" w:hAnsi="Consolas"/>
+          <w:sz w:val="20"/>
+        </w:rPr>
+        <w:t>анзакция","Trnx No. ",</w:t>
+      </w:r>
+      <w:r>
+        <w:rPr>
+          <w:rFonts w:ascii="Consolas" w:hAnsi="Consolas"/>
+          <w:sz w:val="20"/>
+        </w:rPr>
+        <w:t>"TR_ID"</w:t>
+      </w:r>
+      <w:bookmarkStart w:id="0" w:name="_GoBack"/>
+      <w:bookmarkEnd w:id="0"/>
     </w:p>
     <w:p>
       <w:pPr>
@@ -423,8 +496,6 @@
       <w:r>
         <w:t xml:space="preserve">, </w:t>
       </w:r>
-      <w:bookmarkStart w:id="0" w:name="_GoBack"/>
-      <w:bookmarkEnd w:id="0"/>
       <w:r>
         <w:rPr>
           <w:rFonts w:ascii="Consolas" w:hAnsi="Consolas"/>

</xml_diff>

<commit_message>
Working good (remove duplicates included).
</commit_message>
<xml_diff>
--- a/config.docx
+++ b/config.docx
@@ -94,8 +94,10 @@
           <w:rFonts w:ascii="Consolas" w:hAnsi="Consolas"/>
           <w:sz w:val="20"/>
         </w:rPr>
-        <w:t>Y:\_Current projects\Visa\Visa spring promotion 2019\Transactions\Weekly_DB</w:t>
-      </w:r>
+        <w:t>Y:\_Current projects\Visa\Visa fuel promotion summer 2019\Transactions</w:t>
+      </w:r>
+      <w:bookmarkStart w:id="0" w:name="_GoBack"/>
+      <w:bookmarkEnd w:id="0"/>
       <w:r>
         <w:rPr>
           <w:rFonts w:ascii="Consolas" w:hAnsi="Consolas"/>
@@ -212,8 +214,6 @@
         </w:rPr>
         <w:t>"TR_ID"</w:t>
       </w:r>
-      <w:bookmarkStart w:id="0" w:name="_GoBack"/>
-      <w:bookmarkEnd w:id="0"/>
     </w:p>
     <w:p>
       <w:pPr>

</xml_diff>

<commit_message>
All working (weekly duplicates removal).
</commit_message>
<xml_diff>
--- a/config.docx
+++ b/config.docx
@@ -7,48 +7,47 @@
         <w:spacing w:after="240" w:line="240" w:lineRule="auto"/>
         <w:rPr>
           <w:rFonts w:ascii="Consolas" w:hAnsi="Consolas"/>
-          <w:sz w:val="20"/>
+          <w:sz w:val="18"/>
+          <w:szCs w:val="18"/>
         </w:rPr>
       </w:pPr>
       <w:r>
         <w:rPr>
           <w:rFonts w:ascii="Consolas" w:hAnsi="Consolas"/>
-          <w:sz w:val="20"/>
-        </w:rPr>
-        <w:t>daily_source_path</w:t>
-      </w:r>
-      <w:r>
-        <w:rPr>
-          <w:rFonts w:ascii="Consolas" w:hAnsi="Consolas"/>
-          <w:sz w:val="20"/>
-        </w:rPr>
-        <w:t xml:space="preserve"> </w:t>
-      </w:r>
-      <w:r>
-        <w:rPr>
-          <w:rFonts w:ascii="Consolas" w:hAnsi="Consolas"/>
-          <w:sz w:val="20"/>
+          <w:sz w:val="18"/>
+          <w:szCs w:val="18"/>
+        </w:rPr>
+        <w:t xml:space="preserve">daily_source_path </w:t>
+      </w:r>
+      <w:r>
+        <w:rPr>
+          <w:rFonts w:ascii="Consolas" w:hAnsi="Consolas"/>
+          <w:sz w:val="18"/>
+          <w:szCs w:val="18"/>
         </w:rPr>
         <w:t>=</w:t>
       </w:r>
       <w:r>
         <w:rPr>
           <w:rFonts w:ascii="Consolas" w:hAnsi="Consolas"/>
-          <w:sz w:val="20"/>
+          <w:sz w:val="18"/>
+          <w:szCs w:val="18"/>
         </w:rPr>
         <w:t>"</w:t>
       </w:r>
       <w:r>
         <w:rPr>
           <w:rFonts w:ascii="Consolas" w:hAnsi="Consolas"/>
-          <w:sz w:val="20"/>
+          <w:sz w:val="18"/>
+          <w:szCs w:val="18"/>
         </w:rPr>
         <w:t>Y:\_Current projects\Visa\Visa spring promotion 2019\Transactions\Daily_DB</w:t>
       </w:r>
       <w:r>
         <w:rPr>
           <w:rFonts w:ascii="Consolas" w:hAnsi="Consolas"/>
-          <w:sz w:val="20"/>
+          <w:sz w:val="18"/>
+          <w:szCs w:val="18"/>
         </w:rPr>
         <w:t>"</w:t>
       </w:r>
@@ -58,50 +57,31 @@
         <w:spacing w:after="240" w:line="240" w:lineRule="auto"/>
         <w:rPr>
           <w:rFonts w:ascii="Consolas" w:hAnsi="Consolas"/>
-          <w:sz w:val="20"/>
+          <w:sz w:val="18"/>
+          <w:szCs w:val="18"/>
         </w:rPr>
       </w:pPr>
       <w:r>
         <w:rPr>
           <w:rFonts w:ascii="Consolas" w:hAnsi="Consolas"/>
-          <w:sz w:val="20"/>
-        </w:rPr>
-        <w:t>weekly</w:t>
-      </w:r>
-      <w:r>
-        <w:rPr>
-          <w:rFonts w:ascii="Consolas" w:hAnsi="Consolas"/>
-          <w:sz w:val="20"/>
-        </w:rPr>
-        <w:t>_source_path</w:t>
-      </w:r>
-      <w:r>
-        <w:rPr>
-          <w:rFonts w:ascii="Consolas" w:hAnsi="Consolas"/>
-          <w:sz w:val="20"/>
-        </w:rPr>
-        <w:t xml:space="preserve"> </w:t>
-      </w:r>
-      <w:r>
-        <w:rPr>
-          <w:rFonts w:ascii="Consolas" w:hAnsi="Consolas"/>
-          <w:sz w:val="20"/>
-        </w:rPr>
-        <w:t>="</w:t>
-      </w:r>
-      <w:r>
-        <w:rPr>
-          <w:rFonts w:ascii="Consolas" w:hAnsi="Consolas"/>
-          <w:sz w:val="20"/>
+          <w:sz w:val="18"/>
+          <w:szCs w:val="18"/>
+        </w:rPr>
+        <w:t>weekly_source_path ="</w:t>
+      </w:r>
+      <w:r>
+        <w:rPr>
+          <w:rFonts w:ascii="Consolas" w:hAnsi="Consolas"/>
+          <w:sz w:val="18"/>
+          <w:szCs w:val="18"/>
         </w:rPr>
         <w:t>Y:\_Current projects\Visa\Visa fuel promotion summer 2019\Transactions</w:t>
       </w:r>
-      <w:bookmarkStart w:id="0" w:name="_GoBack"/>
-      <w:bookmarkEnd w:id="0"/>
-      <w:r>
-        <w:rPr>
-          <w:rFonts w:ascii="Consolas" w:hAnsi="Consolas"/>
-          <w:sz w:val="20"/>
+      <w:r>
+        <w:rPr>
+          <w:rFonts w:ascii="Consolas" w:hAnsi="Consolas"/>
+          <w:sz w:val="18"/>
+          <w:szCs w:val="18"/>
         </w:rPr>
         <w:t>"</w:t>
       </w:r>
@@ -111,48 +91,55 @@
         <w:spacing w:after="240" w:line="240" w:lineRule="auto"/>
         <w:rPr>
           <w:rFonts w:ascii="Consolas" w:hAnsi="Consolas"/>
-          <w:sz w:val="20"/>
+          <w:sz w:val="18"/>
+          <w:szCs w:val="18"/>
         </w:rPr>
       </w:pPr>
       <w:r>
         <w:rPr>
           <w:rFonts w:ascii="Consolas" w:hAnsi="Consolas"/>
-          <w:sz w:val="20"/>
+          <w:sz w:val="18"/>
+          <w:szCs w:val="18"/>
         </w:rPr>
         <w:t>output_path =</w:t>
       </w:r>
       <w:r>
         <w:rPr>
           <w:rFonts w:ascii="Consolas" w:hAnsi="Consolas"/>
-          <w:sz w:val="20"/>
+          <w:sz w:val="18"/>
+          <w:szCs w:val="18"/>
         </w:rPr>
         <w:t>"</w:t>
       </w:r>
       <w:r>
         <w:rPr>
           <w:rFonts w:ascii="Consolas" w:hAnsi="Consolas"/>
-          <w:sz w:val="20"/>
+          <w:sz w:val="18"/>
+          <w:szCs w:val="18"/>
         </w:rPr>
         <w:t>C:\</w:t>
       </w:r>
       <w:r>
         <w:rPr>
           <w:rFonts w:ascii="Consolas" w:hAnsi="Consolas"/>
-          <w:sz w:val="20"/>
+          <w:sz w:val="18"/>
+          <w:szCs w:val="18"/>
         </w:rPr>
         <w:t>Users</w:t>
       </w:r>
       <w:r>
         <w:rPr>
           <w:rFonts w:ascii="Consolas" w:hAnsi="Consolas"/>
-          <w:sz w:val="20"/>
+          <w:sz w:val="18"/>
+          <w:szCs w:val="18"/>
         </w:rPr>
         <w:t>\pmg23_b.kondev\Desktop\Results</w:t>
       </w:r>
       <w:r>
         <w:rPr>
           <w:rFonts w:ascii="Consolas" w:hAnsi="Consolas"/>
-          <w:sz w:val="20"/>
+          <w:sz w:val="18"/>
+          <w:szCs w:val="18"/>
         </w:rPr>
         <w:t>"</w:t>
       </w:r>
@@ -162,55 +149,63 @@
         <w:spacing w:after="240" w:line="240" w:lineRule="auto"/>
         <w:rPr>
           <w:rFonts w:ascii="Consolas" w:hAnsi="Consolas"/>
-          <w:sz w:val="20"/>
+          <w:sz w:val="18"/>
+          <w:szCs w:val="18"/>
         </w:rPr>
       </w:pPr>
       <w:r>
         <w:rPr>
           <w:rFonts w:ascii="Consolas" w:hAnsi="Consolas"/>
-          <w:sz w:val="20"/>
+          <w:sz w:val="18"/>
+          <w:szCs w:val="18"/>
         </w:rPr>
         <w:t>values_to_skip =</w:t>
       </w:r>
       <w:r>
         <w:rPr>
           <w:rFonts w:ascii="Consolas" w:hAnsi="Consolas"/>
-          <w:sz w:val="20"/>
+          <w:sz w:val="18"/>
+          <w:szCs w:val="18"/>
         </w:rPr>
         <w:t>"ID","transaction_id","TransactionID","TRNX ID","TRANSACTION ID","Card Serno","Transaction ID",</w:t>
       </w:r>
       <w:r>
         <w:rPr>
           <w:rFonts w:ascii="Consolas" w:hAnsi="Consolas"/>
-          <w:sz w:val="20"/>
+          <w:sz w:val="18"/>
+          <w:szCs w:val="18"/>
         </w:rPr>
         <w:t>"Source Reg Num",</w:t>
       </w:r>
       <w:r>
         <w:rPr>
           <w:rFonts w:ascii="Consolas" w:hAnsi="Consolas"/>
-          <w:sz w:val="20"/>
+          <w:sz w:val="18"/>
+          <w:szCs w:val="18"/>
         </w:rPr>
         <w:t>"id","ID of the transaction","transaction_number","Id","TRNX No. ",</w:t>
       </w:r>
       <w:r>
         <w:rPr>
           <w:rFonts w:ascii="Consolas" w:hAnsi="Consolas"/>
-          <w:sz w:val="20"/>
+          <w:sz w:val="18"/>
+          <w:szCs w:val="18"/>
         </w:rPr>
         <w:t>"Id на тр</w:t>
       </w:r>
       <w:r>
         <w:rPr>
           <w:rFonts w:ascii="Consolas" w:hAnsi="Consolas"/>
-          <w:sz w:val="20"/>
+          <w:sz w:val="18"/>
+          <w:szCs w:val="18"/>
         </w:rPr>
         <w:t>анзакция","Trnx No. ",</w:t>
       </w:r>
       <w:r>
         <w:rPr>
           <w:rFonts w:ascii="Consolas" w:hAnsi="Consolas"/>
-          <w:sz w:val="20"/>
+          <w:sz w:val="18"/>
+          <w:szCs w:val="18"/>
         </w:rPr>
         <w:t>"TR_ID"</w:t>
       </w:r>
@@ -219,287 +214,536 @@
       <w:pPr>
         <w:spacing w:line="240" w:lineRule="auto"/>
         <w:rPr>
+          <w:rFonts w:ascii="Consolas" w:hAnsi="Consolas"/>
+          <w:sz w:val="18"/>
+          <w:szCs w:val="18"/>
           <w:lang w:val="bg-BG"/>
         </w:rPr>
       </w:pPr>
       <w:r>
         <w:rPr>
           <w:rFonts w:ascii="Consolas" w:hAnsi="Consolas"/>
-          <w:sz w:val="20"/>
-        </w:rPr>
-        <w:t>banks = {</w:t>
-      </w:r>
-      <w:r>
-        <w:t>"all":</w:t>
-      </w:r>
-      <w:r>
-        <w:rPr>
+          <w:sz w:val="18"/>
+          <w:szCs w:val="18"/>
+        </w:rPr>
+        <w:t>banks = {"all":</w:t>
+      </w:r>
+      <w:r>
+        <w:rPr>
+          <w:rFonts w:ascii="Consolas" w:hAnsi="Consolas"/>
+          <w:sz w:val="18"/>
+          <w:szCs w:val="18"/>
           <w:lang w:val="bg-BG"/>
         </w:rPr>
         <w:t xml:space="preserve"> </w:t>
       </w:r>
       <w:r>
+        <w:rPr>
+          <w:rFonts w:ascii="Consolas" w:hAnsi="Consolas"/>
+          <w:sz w:val="18"/>
+          <w:szCs w:val="18"/>
+        </w:rPr>
         <w:t>"Алианц Банк България"</w:t>
       </w:r>
       <w:r>
         <w:rPr>
+          <w:rFonts w:ascii="Consolas" w:hAnsi="Consolas"/>
+          <w:sz w:val="18"/>
+          <w:szCs w:val="18"/>
           <w:lang w:val="bg-BG"/>
         </w:rPr>
         <w:t xml:space="preserve">, </w:t>
       </w:r>
       <w:r>
+        <w:rPr>
+          <w:rFonts w:ascii="Consolas" w:hAnsi="Consolas"/>
+          <w:sz w:val="18"/>
+          <w:szCs w:val="18"/>
+        </w:rPr>
         <w:t>"dsk":</w:t>
       </w:r>
       <w:r>
         <w:rPr>
+          <w:rFonts w:ascii="Consolas" w:hAnsi="Consolas"/>
+          <w:sz w:val="18"/>
+          <w:szCs w:val="18"/>
           <w:lang w:val="bg-BG"/>
         </w:rPr>
         <w:t xml:space="preserve"> </w:t>
       </w:r>
       <w:r>
+        <w:rPr>
+          <w:rFonts w:ascii="Consolas" w:hAnsi="Consolas"/>
+          <w:sz w:val="18"/>
+          <w:szCs w:val="18"/>
+        </w:rPr>
         <w:t>"Банка ДСК"</w:t>
       </w:r>
       <w:r>
         <w:rPr>
+          <w:rFonts w:ascii="Consolas" w:hAnsi="Consolas"/>
+          <w:sz w:val="18"/>
+          <w:szCs w:val="18"/>
           <w:lang w:val="bg-BG"/>
         </w:rPr>
         <w:t xml:space="preserve">, </w:t>
       </w:r>
       <w:r>
+        <w:rPr>
+          <w:rFonts w:ascii="Consolas" w:hAnsi="Consolas"/>
+          <w:sz w:val="18"/>
+          <w:szCs w:val="18"/>
+        </w:rPr>
         <w:t>"bac":</w:t>
       </w:r>
       <w:r>
         <w:rPr>
+          <w:rFonts w:ascii="Consolas" w:hAnsi="Consolas"/>
+          <w:sz w:val="18"/>
+          <w:szCs w:val="18"/>
           <w:lang w:val="bg-BG"/>
         </w:rPr>
         <w:t xml:space="preserve"> </w:t>
       </w:r>
       <w:r>
+        <w:rPr>
+          <w:rFonts w:ascii="Consolas" w:hAnsi="Consolas"/>
+          <w:sz w:val="18"/>
+          <w:szCs w:val="18"/>
+        </w:rPr>
         <w:t>"Българо-Американска Кредитна Банка"</w:t>
       </w:r>
       <w:r>
         <w:rPr>
+          <w:rFonts w:ascii="Consolas" w:hAnsi="Consolas"/>
+          <w:sz w:val="18"/>
+          <w:szCs w:val="18"/>
           <w:lang w:val="bg-BG"/>
         </w:rPr>
         <w:t xml:space="preserve">, </w:t>
       </w:r>
       <w:r>
+        <w:rPr>
+          <w:rFonts w:ascii="Consolas" w:hAnsi="Consolas"/>
+          <w:sz w:val="18"/>
+          <w:szCs w:val="18"/>
+        </w:rPr>
         <w:t>"bia":</w:t>
       </w:r>
       <w:r>
         <w:rPr>
+          <w:rFonts w:ascii="Consolas" w:hAnsi="Consolas"/>
+          <w:sz w:val="18"/>
+          <w:szCs w:val="18"/>
           <w:lang w:val="bg-BG"/>
         </w:rPr>
         <w:t xml:space="preserve"> </w:t>
       </w:r>
       <w:r>
+        <w:rPr>
+          <w:rFonts w:ascii="Consolas" w:hAnsi="Consolas"/>
+          <w:sz w:val="18"/>
+          <w:szCs w:val="18"/>
+        </w:rPr>
         <w:t>"Бяла Карта"</w:t>
       </w:r>
       <w:r>
         <w:rPr>
+          <w:rFonts w:ascii="Consolas" w:hAnsi="Consolas"/>
+          <w:sz w:val="18"/>
+          <w:szCs w:val="18"/>
           <w:lang w:val="bg-BG"/>
         </w:rPr>
         <w:t xml:space="preserve">, </w:t>
       </w:r>
       <w:r>
+        <w:rPr>
+          <w:rFonts w:ascii="Consolas" w:hAnsi="Consolas"/>
+          <w:sz w:val="18"/>
+          <w:szCs w:val="18"/>
+        </w:rPr>
         <w:t>"pir":</w:t>
       </w:r>
       <w:r>
         <w:rPr>
+          <w:rFonts w:ascii="Consolas" w:hAnsi="Consolas"/>
+          <w:sz w:val="18"/>
+          <w:szCs w:val="18"/>
           <w:lang w:val="bg-BG"/>
         </w:rPr>
         <w:t xml:space="preserve"> </w:t>
       </w:r>
       <w:r>
+        <w:rPr>
+          <w:rFonts w:ascii="Consolas" w:hAnsi="Consolas"/>
+          <w:sz w:val="18"/>
+          <w:szCs w:val="18"/>
+        </w:rPr>
         <w:t>"Пиреос Банк"</w:t>
       </w:r>
       <w:r>
         <w:rPr>
+          <w:rFonts w:ascii="Consolas" w:hAnsi="Consolas"/>
+          <w:sz w:val="18"/>
+          <w:szCs w:val="18"/>
           <w:lang w:val="bg-BG"/>
         </w:rPr>
         <w:t xml:space="preserve">, </w:t>
       </w:r>
       <w:r>
+        <w:rPr>
+          <w:rFonts w:ascii="Consolas" w:hAnsi="Consolas"/>
+          <w:sz w:val="18"/>
+          <w:szCs w:val="18"/>
+        </w:rPr>
         <w:t>"inv":</w:t>
       </w:r>
       <w:r>
         <w:rPr>
+          <w:rFonts w:ascii="Consolas" w:hAnsi="Consolas"/>
+          <w:sz w:val="18"/>
+          <w:szCs w:val="18"/>
           <w:lang w:val="bg-BG"/>
         </w:rPr>
         <w:t xml:space="preserve"> </w:t>
       </w:r>
       <w:r>
+        <w:rPr>
+          <w:rFonts w:ascii="Consolas" w:hAnsi="Consolas"/>
+          <w:sz w:val="18"/>
+          <w:szCs w:val="18"/>
+        </w:rPr>
         <w:t>"Инвестбанк АД"</w:t>
       </w:r>
       <w:r>
         <w:rPr>
+          <w:rFonts w:ascii="Consolas" w:hAnsi="Consolas"/>
+          <w:sz w:val="18"/>
+          <w:szCs w:val="18"/>
           <w:lang w:val="bg-BG"/>
         </w:rPr>
         <w:t xml:space="preserve">, </w:t>
       </w:r>
       <w:r>
+        <w:rPr>
+          <w:rFonts w:ascii="Consolas" w:hAnsi="Consolas"/>
+          <w:sz w:val="18"/>
+          <w:szCs w:val="18"/>
+        </w:rPr>
         <w:t>"ubb":</w:t>
       </w:r>
       <w:r>
         <w:rPr>
+          <w:rFonts w:ascii="Consolas" w:hAnsi="Consolas"/>
+          <w:sz w:val="18"/>
+          <w:szCs w:val="18"/>
           <w:lang w:val="bg-BG"/>
         </w:rPr>
         <w:t xml:space="preserve"> </w:t>
       </w:r>
       <w:r>
+        <w:rPr>
+          <w:rFonts w:ascii="Consolas" w:hAnsi="Consolas"/>
+          <w:sz w:val="18"/>
+          <w:szCs w:val="18"/>
+        </w:rPr>
         <w:t>"Обединена Българска Банка"</w:t>
       </w:r>
       <w:r>
         <w:rPr>
+          <w:rFonts w:ascii="Consolas" w:hAnsi="Consolas"/>
+          <w:sz w:val="18"/>
+          <w:szCs w:val="18"/>
           <w:lang w:val="bg-BG"/>
         </w:rPr>
         <w:t xml:space="preserve">, </w:t>
       </w:r>
       <w:r>
+        <w:rPr>
+          <w:rFonts w:ascii="Consolas" w:hAnsi="Consolas"/>
+          <w:sz w:val="18"/>
+          <w:szCs w:val="18"/>
+        </w:rPr>
         <w:t>"exp":</w:t>
       </w:r>
       <w:r>
         <w:rPr>
+          <w:rFonts w:ascii="Consolas" w:hAnsi="Consolas"/>
+          <w:sz w:val="18"/>
+          <w:szCs w:val="18"/>
           <w:lang w:val="bg-BG"/>
         </w:rPr>
         <w:t xml:space="preserve"> </w:t>
       </w:r>
       <w:r>
+        <w:rPr>
+          <w:rFonts w:ascii="Consolas" w:hAnsi="Consolas"/>
+          <w:sz w:val="18"/>
+          <w:szCs w:val="18"/>
+        </w:rPr>
         <w:t>"Експресбанк АД"</w:t>
       </w:r>
       <w:r>
         <w:rPr>
+          <w:rFonts w:ascii="Consolas" w:hAnsi="Consolas"/>
+          <w:sz w:val="18"/>
+          <w:szCs w:val="18"/>
           <w:lang w:val="bg-BG"/>
         </w:rPr>
         <w:t xml:space="preserve">, </w:t>
       </w:r>
       <w:r>
+        <w:rPr>
+          <w:rFonts w:ascii="Consolas" w:hAnsi="Consolas"/>
+          <w:sz w:val="18"/>
+          <w:szCs w:val="18"/>
+        </w:rPr>
         <w:t>"pro":</w:t>
       </w:r>
       <w:r>
         <w:rPr>
+          <w:rFonts w:ascii="Consolas" w:hAnsi="Consolas"/>
+          <w:sz w:val="18"/>
+          <w:szCs w:val="18"/>
           <w:lang w:val="bg-BG"/>
         </w:rPr>
         <w:t xml:space="preserve"> </w:t>
       </w:r>
       <w:r>
+        <w:rPr>
+          <w:rFonts w:ascii="Consolas" w:hAnsi="Consolas"/>
+          <w:sz w:val="18"/>
+          <w:szCs w:val="18"/>
+        </w:rPr>
         <w:t>"ПроКредит Банк"</w:t>
       </w:r>
       <w:r>
         <w:rPr>
+          <w:rFonts w:ascii="Consolas" w:hAnsi="Consolas"/>
+          <w:sz w:val="18"/>
+          <w:szCs w:val="18"/>
           <w:lang w:val="bg-BG"/>
         </w:rPr>
         <w:t xml:space="preserve">, </w:t>
       </w:r>
       <w:r>
+        <w:rPr>
+          <w:rFonts w:ascii="Consolas" w:hAnsi="Consolas"/>
+          <w:sz w:val="18"/>
+          <w:szCs w:val="18"/>
+        </w:rPr>
         <w:t>"fib":</w:t>
       </w:r>
       <w:r>
         <w:rPr>
+          <w:rFonts w:ascii="Consolas" w:hAnsi="Consolas"/>
+          <w:sz w:val="18"/>
+          <w:szCs w:val="18"/>
           <w:lang w:val="bg-BG"/>
         </w:rPr>
         <w:t xml:space="preserve"> </w:t>
       </w:r>
       <w:r>
+        <w:rPr>
+          <w:rFonts w:ascii="Consolas" w:hAnsi="Consolas"/>
+          <w:sz w:val="18"/>
+          <w:szCs w:val="18"/>
+        </w:rPr>
         <w:t>"Първа инвестиционна банка"</w:t>
       </w:r>
       <w:r>
         <w:rPr>
+          <w:rFonts w:ascii="Consolas" w:hAnsi="Consolas"/>
+          <w:sz w:val="18"/>
+          <w:szCs w:val="18"/>
           <w:lang w:val="bg-BG"/>
         </w:rPr>
         <w:t xml:space="preserve">, </w:t>
       </w:r>
       <w:r>
+        <w:rPr>
+          <w:rFonts w:ascii="Consolas" w:hAnsi="Consolas"/>
+          <w:sz w:val="18"/>
+          <w:szCs w:val="18"/>
+        </w:rPr>
         <w:t>"rai":</w:t>
       </w:r>
       <w:r>
         <w:rPr>
+          <w:rFonts w:ascii="Consolas" w:hAnsi="Consolas"/>
+          <w:sz w:val="18"/>
+          <w:szCs w:val="18"/>
           <w:lang w:val="bg-BG"/>
         </w:rPr>
         <w:t xml:space="preserve"> </w:t>
       </w:r>
       <w:r>
+        <w:rPr>
+          <w:rFonts w:ascii="Consolas" w:hAnsi="Consolas"/>
+          <w:sz w:val="18"/>
+          <w:szCs w:val="18"/>
+        </w:rPr>
         <w:t>"Райфайзенбанк България"</w:t>
       </w:r>
       <w:r>
         <w:rPr>
+          <w:rFonts w:ascii="Consolas" w:hAnsi="Consolas"/>
+          <w:sz w:val="18"/>
+          <w:szCs w:val="18"/>
           <w:lang w:val="bg-BG"/>
         </w:rPr>
         <w:t xml:space="preserve">, </w:t>
       </w:r>
       <w:r>
+        <w:rPr>
+          <w:rFonts w:ascii="Consolas" w:hAnsi="Consolas"/>
+          <w:sz w:val="18"/>
+          <w:szCs w:val="18"/>
+        </w:rPr>
         <w:t>"tex":</w:t>
       </w:r>
       <w:r>
         <w:rPr>
+          <w:rFonts w:ascii="Consolas" w:hAnsi="Consolas"/>
+          <w:sz w:val="18"/>
+          <w:szCs w:val="18"/>
           <w:lang w:val="bg-BG"/>
         </w:rPr>
         <w:t xml:space="preserve"> </w:t>
       </w:r>
       <w:r>
+        <w:rPr>
+          <w:rFonts w:ascii="Consolas" w:hAnsi="Consolas"/>
+          <w:sz w:val="18"/>
+          <w:szCs w:val="18"/>
+        </w:rPr>
         <w:t>"Тексим Банк"</w:t>
       </w:r>
       <w:r>
         <w:rPr>
+          <w:rFonts w:ascii="Consolas" w:hAnsi="Consolas"/>
+          <w:sz w:val="18"/>
+          <w:szCs w:val="18"/>
           <w:lang w:val="bg-BG"/>
         </w:rPr>
         <w:t xml:space="preserve">, </w:t>
       </w:r>
       <w:r>
+        <w:rPr>
+          <w:rFonts w:ascii="Consolas" w:hAnsi="Consolas"/>
+          <w:sz w:val="18"/>
+          <w:szCs w:val="18"/>
+        </w:rPr>
         <w:t>"ucb":</w:t>
       </w:r>
       <w:r>
         <w:rPr>
+          <w:rFonts w:ascii="Consolas" w:hAnsi="Consolas"/>
+          <w:sz w:val="18"/>
+          <w:szCs w:val="18"/>
           <w:lang w:val="bg-BG"/>
         </w:rPr>
         <w:t xml:space="preserve"> </w:t>
       </w:r>
       <w:r>
+        <w:rPr>
+          <w:rFonts w:ascii="Consolas" w:hAnsi="Consolas"/>
+          <w:sz w:val="18"/>
+          <w:szCs w:val="18"/>
+        </w:rPr>
         <w:t>"УниКредит Булбанк"</w:t>
       </w:r>
       <w:r>
         <w:rPr>
+          <w:rFonts w:ascii="Consolas" w:hAnsi="Consolas"/>
+          <w:sz w:val="18"/>
+          <w:szCs w:val="18"/>
           <w:lang w:val="bg-BG"/>
         </w:rPr>
         <w:t xml:space="preserve">, </w:t>
       </w:r>
       <w:r>
+        <w:rPr>
+          <w:rFonts w:ascii="Consolas" w:hAnsi="Consolas"/>
+          <w:sz w:val="18"/>
+          <w:szCs w:val="18"/>
+        </w:rPr>
         <w:t>"ccb":</w:t>
       </w:r>
       <w:r>
         <w:rPr>
+          <w:rFonts w:ascii="Consolas" w:hAnsi="Consolas"/>
+          <w:sz w:val="18"/>
+          <w:szCs w:val="18"/>
           <w:lang w:val="bg-BG"/>
         </w:rPr>
         <w:t xml:space="preserve"> </w:t>
       </w:r>
       <w:r>
+        <w:rPr>
+          <w:rFonts w:ascii="Consolas" w:hAnsi="Consolas"/>
+          <w:sz w:val="18"/>
+          <w:szCs w:val="18"/>
+        </w:rPr>
         <w:t>"Централна Кооперативна Банка"</w:t>
       </w:r>
       <w:r>
         <w:rPr>
+          <w:rFonts w:ascii="Consolas" w:hAnsi="Consolas"/>
+          <w:sz w:val="18"/>
+          <w:szCs w:val="18"/>
           <w:lang w:val="bg-BG"/>
         </w:rPr>
         <w:t xml:space="preserve">, </w:t>
       </w:r>
       <w:r>
+        <w:rPr>
+          <w:rFonts w:ascii="Consolas" w:hAnsi="Consolas"/>
+          <w:sz w:val="18"/>
+          <w:szCs w:val="18"/>
+        </w:rPr>
         <w:t>"pos":</w:t>
       </w:r>
       <w:r>
         <w:rPr>
+          <w:rFonts w:ascii="Consolas" w:hAnsi="Consolas"/>
+          <w:sz w:val="18"/>
+          <w:szCs w:val="18"/>
           <w:lang w:val="bg-BG"/>
         </w:rPr>
         <w:t xml:space="preserve"> </w:t>
       </w:r>
       <w:r>
-        <w:t>"Юробанк България АД"</w:t>
-      </w:r>
-      <w:r>
+        <w:rPr>
+          <w:rFonts w:ascii="Consolas" w:hAnsi="Consolas"/>
+          <w:sz w:val="18"/>
+          <w:szCs w:val="18"/>
+        </w:rPr>
+        <w:t>"Юробанк</w:t>
+      </w:r>
+      <w:bookmarkStart w:id="0" w:name="_GoBack"/>
+      <w:bookmarkEnd w:id="0"/>
+      <w:r>
+        <w:rPr>
+          <w:rFonts w:ascii="Consolas" w:hAnsi="Consolas"/>
+          <w:sz w:val="18"/>
+          <w:szCs w:val="18"/>
+        </w:rPr>
+        <w:t xml:space="preserve"> България АД"</w:t>
+      </w:r>
+      <w:r>
+        <w:rPr>
+          <w:rFonts w:ascii="Consolas" w:hAnsi="Consolas"/>
+          <w:sz w:val="18"/>
+          <w:szCs w:val="18"/>
+        </w:rPr>
         <w:t xml:space="preserve">, </w:t>
       </w:r>
       <w:r>
         <w:rPr>
           <w:rFonts w:ascii="Consolas" w:hAnsi="Consolas"/>
-          <w:sz w:val="20"/>
+          <w:sz w:val="18"/>
+          <w:szCs w:val="18"/>
         </w:rPr>
         <w:t>}</w:t>
       </w:r>

</xml_diff>

<commit_message>
Ready files for banks export added.
</commit_message>
<xml_diff>
--- a/config.docx
+++ b/config.docx
@@ -117,23 +117,7 @@
           <w:sz w:val="18"/>
           <w:szCs w:val="18"/>
         </w:rPr>
-        <w:t>C:\</w:t>
-      </w:r>
-      <w:r>
-        <w:rPr>
-          <w:rFonts w:ascii="Consolas" w:hAnsi="Consolas"/>
-          <w:sz w:val="18"/>
-          <w:szCs w:val="18"/>
-        </w:rPr>
-        <w:t>Users</w:t>
-      </w:r>
-      <w:r>
-        <w:rPr>
-          <w:rFonts w:ascii="Consolas" w:hAnsi="Consolas"/>
-          <w:sz w:val="18"/>
-          <w:szCs w:val="18"/>
-        </w:rPr>
-        <w:t>\pmg23_b.kondev\Desktop\Results</w:t>
+        <w:t>C:\Users\pmg23_b.kondev\Desktop\Results</w:t>
       </w:r>
       <w:r>
         <w:rPr>
@@ -217,7 +201,6 @@
           <w:rFonts w:ascii="Consolas" w:hAnsi="Consolas"/>
           <w:sz w:val="18"/>
           <w:szCs w:val="18"/>
-          <w:lang w:val="bg-BG"/>
         </w:rPr>
       </w:pPr>
       <w:r>
@@ -719,7 +702,51 @@
           <w:sz w:val="18"/>
           <w:szCs w:val="18"/>
         </w:rPr>
-        <w:t>"Юробанк</w:t>
+        <w:t>"Юробанк България АД"</w:t>
+      </w:r>
+      <w:r>
+        <w:rPr>
+          <w:rFonts w:ascii="Consolas" w:hAnsi="Consolas"/>
+          <w:sz w:val="18"/>
+          <w:szCs w:val="18"/>
+        </w:rPr>
+        <w:t xml:space="preserve">, </w:t>
+      </w:r>
+      <w:r>
+        <w:rPr>
+          <w:rFonts w:ascii="Consolas" w:hAnsi="Consolas"/>
+          <w:sz w:val="18"/>
+          <w:szCs w:val="18"/>
+        </w:rPr>
+        <w:t>}</w:t>
+      </w:r>
+    </w:p>
+    <w:p>
+      <w:pPr>
+        <w:spacing w:line="240" w:lineRule="auto"/>
+        <w:rPr>
+          <w:rFonts w:ascii="Consolas" w:hAnsi="Consolas"/>
+          <w:sz w:val="18"/>
+          <w:szCs w:val="18"/>
+          <w:lang w:val="bg-BG"/>
+        </w:rPr>
+      </w:pPr>
+      <w:r>
+        <w:rPr>
+          <w:rFonts w:ascii="Consolas" w:hAnsi="Consolas"/>
+          <w:sz w:val="18"/>
+          <w:szCs w:val="18"/>
+          <w:lang w:val="bg-BG"/>
+        </w:rPr>
+        <w:t>banks</w:t>
+      </w:r>
+      <w:r>
+        <w:rPr>
+          <w:rFonts w:ascii="Consolas" w:hAnsi="Consolas"/>
+          <w:sz w:val="18"/>
+          <w:szCs w:val="18"/>
+        </w:rPr>
+        <w:t>_names</w:t>
       </w:r>
       <w:bookmarkStart w:id="0" w:name="_GoBack"/>
       <w:bookmarkEnd w:id="0"/>
@@ -728,22 +755,360 @@
           <w:rFonts w:ascii="Consolas" w:hAnsi="Consolas"/>
           <w:sz w:val="18"/>
           <w:szCs w:val="18"/>
-        </w:rPr>
-        <w:t xml:space="preserve"> България АД"</w:t>
-      </w:r>
-      <w:r>
-        <w:rPr>
-          <w:rFonts w:ascii="Consolas" w:hAnsi="Consolas"/>
-          <w:sz w:val="18"/>
-          <w:szCs w:val="18"/>
-        </w:rPr>
-        <w:t xml:space="preserve">, </w:t>
-      </w:r>
-      <w:r>
-        <w:rPr>
-          <w:rFonts w:ascii="Consolas" w:hAnsi="Consolas"/>
-          <w:sz w:val="18"/>
-          <w:szCs w:val="18"/>
+          <w:lang w:val="bg-BG"/>
+        </w:rPr>
+        <w:t xml:space="preserve"> = {"Айкарт": "iCard",</w:t>
+      </w:r>
+      <w:r>
+        <w:rPr>
+          <w:rFonts w:ascii="Consolas" w:hAnsi="Consolas"/>
+          <w:sz w:val="18"/>
+          <w:szCs w:val="18"/>
+        </w:rPr>
+        <w:t xml:space="preserve"> </w:t>
+      </w:r>
+      <w:r>
+        <w:rPr>
+          <w:rFonts w:ascii="Consolas" w:hAnsi="Consolas"/>
+          <w:sz w:val="18"/>
+          <w:szCs w:val="18"/>
+          <w:lang w:val="bg-BG"/>
+        </w:rPr>
+        <w:t>"А</w:t>
+      </w:r>
+      <w:r>
+        <w:rPr>
+          <w:rFonts w:ascii="Consolas" w:hAnsi="Consolas"/>
+          <w:sz w:val="18"/>
+          <w:szCs w:val="18"/>
+          <w:lang w:val="bg-BG"/>
+        </w:rPr>
+        <w:t>лианц Банк България":"Allianz",</w:t>
+      </w:r>
+      <w:r>
+        <w:rPr>
+          <w:rFonts w:ascii="Consolas" w:hAnsi="Consolas"/>
+          <w:sz w:val="18"/>
+          <w:szCs w:val="18"/>
+        </w:rPr>
+        <w:t xml:space="preserve"> </w:t>
+      </w:r>
+      <w:r>
+        <w:rPr>
+          <w:rFonts w:ascii="Consolas" w:hAnsi="Consolas"/>
+          <w:sz w:val="18"/>
+          <w:szCs w:val="18"/>
+          <w:lang w:val="bg-BG"/>
+        </w:rPr>
+        <w:t>"Банка ДСК": "DSK",</w:t>
+      </w:r>
+      <w:r>
+        <w:rPr>
+          <w:rFonts w:ascii="Consolas" w:hAnsi="Consolas"/>
+          <w:sz w:val="18"/>
+          <w:szCs w:val="18"/>
+        </w:rPr>
+        <w:t xml:space="preserve"> </w:t>
+      </w:r>
+      <w:r>
+        <w:rPr>
+          <w:rFonts w:ascii="Consolas" w:hAnsi="Consolas"/>
+          <w:sz w:val="18"/>
+          <w:szCs w:val="18"/>
+          <w:lang w:val="bg-BG"/>
+        </w:rPr>
+        <w:t>"Българо-Амери</w:t>
+      </w:r>
+      <w:r>
+        <w:rPr>
+          <w:rFonts w:ascii="Consolas" w:hAnsi="Consolas"/>
+          <w:sz w:val="18"/>
+          <w:szCs w:val="18"/>
+          <w:lang w:val="bg-BG"/>
+        </w:rPr>
+        <w:t>канска Кредитна Банка": "BACB",</w:t>
+      </w:r>
+      <w:r>
+        <w:rPr>
+          <w:rFonts w:ascii="Consolas" w:hAnsi="Consolas"/>
+          <w:sz w:val="18"/>
+          <w:szCs w:val="18"/>
+        </w:rPr>
+        <w:t xml:space="preserve"> </w:t>
+      </w:r>
+      <w:r>
+        <w:rPr>
+          <w:rFonts w:ascii="Consolas" w:hAnsi="Consolas"/>
+          <w:sz w:val="18"/>
+          <w:szCs w:val="18"/>
+          <w:lang w:val="bg-BG"/>
+        </w:rPr>
+        <w:t>"Инвестбанк АД": "Investban</w:t>
+      </w:r>
+      <w:r>
+        <w:rPr>
+          <w:rFonts w:ascii="Consolas" w:hAnsi="Consolas"/>
+          <w:sz w:val="18"/>
+          <w:szCs w:val="18"/>
+          <w:lang w:val="bg-BG"/>
+        </w:rPr>
+        <w:t>k",</w:t>
+      </w:r>
+      <w:r>
+        <w:rPr>
+          <w:rFonts w:ascii="Consolas" w:hAnsi="Consolas"/>
+          <w:sz w:val="18"/>
+          <w:szCs w:val="18"/>
+        </w:rPr>
+        <w:t xml:space="preserve"> </w:t>
+      </w:r>
+      <w:r>
+        <w:rPr>
+          <w:rFonts w:ascii="Consolas" w:hAnsi="Consolas"/>
+          <w:sz w:val="18"/>
+          <w:szCs w:val="18"/>
+          <w:lang w:val="bg-BG"/>
+        </w:rPr>
+        <w:t>"Обе</w:t>
+      </w:r>
+      <w:r>
+        <w:rPr>
+          <w:rFonts w:ascii="Consolas" w:hAnsi="Consolas"/>
+          <w:sz w:val="18"/>
+          <w:szCs w:val="18"/>
+          <w:lang w:val="bg-BG"/>
+        </w:rPr>
+        <w:t>динена Българска Банка": "UBB",</w:t>
+      </w:r>
+      <w:r>
+        <w:rPr>
+          <w:rFonts w:ascii="Consolas" w:hAnsi="Consolas"/>
+          <w:sz w:val="18"/>
+          <w:szCs w:val="18"/>
+        </w:rPr>
+        <w:t xml:space="preserve"> </w:t>
+      </w:r>
+      <w:r>
+        <w:rPr>
+          <w:rFonts w:ascii="Consolas" w:hAnsi="Consolas"/>
+          <w:sz w:val="18"/>
+          <w:szCs w:val="18"/>
+          <w:lang w:val="bg-BG"/>
+        </w:rPr>
+        <w:t xml:space="preserve">"Първа </w:t>
+      </w:r>
+      <w:r>
+        <w:rPr>
+          <w:rFonts w:ascii="Consolas" w:hAnsi="Consolas"/>
+          <w:sz w:val="18"/>
+          <w:szCs w:val="18"/>
+          <w:lang w:val="bg-BG"/>
+        </w:rPr>
+        <w:t>инвестиционна банка": "Fibank",</w:t>
+      </w:r>
+      <w:r>
+        <w:rPr>
+          <w:rFonts w:ascii="Consolas" w:hAnsi="Consolas"/>
+          <w:sz w:val="18"/>
+          <w:szCs w:val="18"/>
+        </w:rPr>
+        <w:t xml:space="preserve"> </w:t>
+      </w:r>
+      <w:r>
+        <w:rPr>
+          <w:rFonts w:ascii="Consolas" w:hAnsi="Consolas"/>
+          <w:sz w:val="18"/>
+          <w:szCs w:val="18"/>
+          <w:lang w:val="bg-BG"/>
+        </w:rPr>
+        <w:t>"Райфайз</w:t>
+      </w:r>
+      <w:r>
+        <w:rPr>
+          <w:rFonts w:ascii="Consolas" w:hAnsi="Consolas"/>
+          <w:sz w:val="18"/>
+          <w:szCs w:val="18"/>
+          <w:lang w:val="bg-BG"/>
+        </w:rPr>
+        <w:t>енбанк България": "Raiffeisen",</w:t>
+      </w:r>
+      <w:r>
+        <w:rPr>
+          <w:rFonts w:ascii="Consolas" w:hAnsi="Consolas"/>
+          <w:sz w:val="18"/>
+          <w:szCs w:val="18"/>
+        </w:rPr>
+        <w:t xml:space="preserve"> </w:t>
+      </w:r>
+      <w:r>
+        <w:rPr>
+          <w:rFonts w:ascii="Consolas" w:hAnsi="Consolas"/>
+          <w:sz w:val="18"/>
+          <w:szCs w:val="18"/>
+          <w:lang w:val="bg-BG"/>
+        </w:rPr>
+        <w:t>"Тексим Банк": "Texim",</w:t>
+      </w:r>
+      <w:r>
+        <w:rPr>
+          <w:rFonts w:ascii="Consolas" w:hAnsi="Consolas"/>
+          <w:sz w:val="18"/>
+          <w:szCs w:val="18"/>
+        </w:rPr>
+        <w:t xml:space="preserve"> </w:t>
+      </w:r>
+      <w:r>
+        <w:rPr>
+          <w:rFonts w:ascii="Consolas" w:hAnsi="Consolas"/>
+          <w:sz w:val="18"/>
+          <w:szCs w:val="18"/>
+          <w:lang w:val="bg-BG"/>
+        </w:rPr>
+        <w:t>"У</w:t>
+      </w:r>
+      <w:r>
+        <w:rPr>
+          <w:rFonts w:ascii="Consolas" w:hAnsi="Consolas"/>
+          <w:sz w:val="18"/>
+          <w:szCs w:val="18"/>
+          <w:lang w:val="bg-BG"/>
+        </w:rPr>
+        <w:t>ниКредит Булбанк": "UniCredit",</w:t>
+      </w:r>
+      <w:r>
+        <w:rPr>
+          <w:rFonts w:ascii="Consolas" w:hAnsi="Consolas"/>
+          <w:sz w:val="18"/>
+          <w:szCs w:val="18"/>
+        </w:rPr>
+        <w:t xml:space="preserve"> </w:t>
+      </w:r>
+      <w:r>
+        <w:rPr>
+          <w:rFonts w:ascii="Consolas" w:hAnsi="Consolas"/>
+          <w:sz w:val="18"/>
+          <w:szCs w:val="18"/>
+          <w:lang w:val="bg-BG"/>
+        </w:rPr>
+        <w:t>"Центра</w:t>
+      </w:r>
+      <w:r>
+        <w:rPr>
+          <w:rFonts w:ascii="Consolas" w:hAnsi="Consolas"/>
+          <w:sz w:val="18"/>
+          <w:szCs w:val="18"/>
+          <w:lang w:val="bg-BG"/>
+        </w:rPr>
+        <w:t>лна Кооперативна Банка": "CCB",</w:t>
+      </w:r>
+      <w:r>
+        <w:rPr>
+          <w:rFonts w:ascii="Consolas" w:hAnsi="Consolas"/>
+          <w:sz w:val="18"/>
+          <w:szCs w:val="18"/>
+        </w:rPr>
+        <w:t xml:space="preserve"> </w:t>
+      </w:r>
+      <w:r>
+        <w:rPr>
+          <w:rFonts w:ascii="Consolas" w:hAnsi="Consolas"/>
+          <w:sz w:val="18"/>
+          <w:szCs w:val="18"/>
+          <w:lang w:val="bg-BG"/>
+        </w:rPr>
+        <w:t>"Юробанк Бъл</w:t>
+      </w:r>
+      <w:r>
+        <w:rPr>
+          <w:rFonts w:ascii="Consolas" w:hAnsi="Consolas"/>
+          <w:sz w:val="18"/>
+          <w:szCs w:val="18"/>
+          <w:lang w:val="bg-BG"/>
+        </w:rPr>
+        <w:t>гария АД": "Postbank",</w:t>
+      </w:r>
+      <w:r>
+        <w:rPr>
+          <w:rFonts w:ascii="Consolas" w:hAnsi="Consolas"/>
+          <w:sz w:val="18"/>
+          <w:szCs w:val="18"/>
+        </w:rPr>
+        <w:t xml:space="preserve"> </w:t>
+      </w:r>
+      <w:r>
+        <w:rPr>
+          <w:rFonts w:ascii="Consolas" w:hAnsi="Consolas"/>
+          <w:sz w:val="18"/>
+          <w:szCs w:val="18"/>
+          <w:lang w:val="bg-BG"/>
+        </w:rPr>
+        <w:t>"Бяла Карта": "Biala Karta",</w:t>
+      </w:r>
+      <w:r>
+        <w:rPr>
+          <w:rFonts w:ascii="Consolas" w:hAnsi="Consolas"/>
+          <w:sz w:val="18"/>
+          <w:szCs w:val="18"/>
+        </w:rPr>
+        <w:t xml:space="preserve"> </w:t>
+      </w:r>
+      <w:r>
+        <w:rPr>
+          <w:rFonts w:ascii="Consolas" w:hAnsi="Consolas"/>
+          <w:sz w:val="18"/>
+          <w:szCs w:val="18"/>
+          <w:lang w:val="bg-BG"/>
+        </w:rPr>
+        <w:t>"Пиреос Банк": "Piraeus",</w:t>
+      </w:r>
+      <w:r>
+        <w:rPr>
+          <w:rFonts w:ascii="Consolas" w:hAnsi="Consolas"/>
+          <w:sz w:val="18"/>
+          <w:szCs w:val="18"/>
+        </w:rPr>
+        <w:t xml:space="preserve"> </w:t>
+      </w:r>
+      <w:r>
+        <w:rPr>
+          <w:rFonts w:ascii="Consolas" w:hAnsi="Consolas"/>
+          <w:sz w:val="18"/>
+          <w:szCs w:val="18"/>
+          <w:lang w:val="bg-BG"/>
+        </w:rPr>
+        <w:t>"Експресбанк": "Expressbank",</w:t>
+      </w:r>
+      <w:r>
+        <w:rPr>
+          <w:rFonts w:ascii="Consolas" w:hAnsi="Consolas"/>
+          <w:sz w:val="18"/>
+          <w:szCs w:val="18"/>
+        </w:rPr>
+        <w:t xml:space="preserve"> </w:t>
+      </w:r>
+      <w:r>
+        <w:rPr>
+          <w:rFonts w:ascii="Consolas" w:hAnsi="Consolas"/>
+          <w:sz w:val="18"/>
+          <w:szCs w:val="18"/>
+          <w:lang w:val="bg-BG"/>
+        </w:rPr>
+        <w:t>"ПроКредит Банк": "ProCredit",</w:t>
+      </w:r>
+      <w:r>
+        <w:rPr>
+          <w:rFonts w:ascii="Consolas" w:hAnsi="Consolas"/>
+          <w:sz w:val="18"/>
+          <w:szCs w:val="18"/>
+        </w:rPr>
+        <w:t xml:space="preserve"> </w:t>
+      </w:r>
+      <w:r>
+        <w:rPr>
+          <w:rFonts w:ascii="Consolas" w:hAnsi="Consolas"/>
+          <w:sz w:val="18"/>
+          <w:szCs w:val="18"/>
+          <w:lang w:val="bg-BG"/>
         </w:rPr>
         <w:t>}</w:t>
       </w:r>

</xml_diff>